<commit_message>
Update Weekly report pa2 and update 4.2.2, 4.2.3, 4.2.4 of Software Development Plan
</commit_message>
<xml_diff>
--- a/PA2/PA2_Weekly Report.docx
+++ b/PA2/PA2_Weekly Report.docx
@@ -782,7 +782,17 @@
                 <w:sz w:val="24"/>
                 <w:szCs w:val="24"/>
               </w:rPr>
-              <w:t>90%</w:t>
+              <w:t>10</w:t>
+            </w:r>
+            <w:bookmarkStart w:id="0" w:name="_GoBack"/>
+            <w:bookmarkEnd w:id="0"/>
+            <w:r>
+              <w:rPr>
+                <w:rFonts w:ascii="Times New Roman" w:hAnsi="Times New Roman" w:cs="Times New Roman"/>
+                <w:sz w:val="24"/>
+                <w:szCs w:val="24"/>
+              </w:rPr>
+              <w:t>0%</w:t>
             </w:r>
           </w:p>
         </w:tc>
@@ -1016,6 +1026,14 @@
                 <w:szCs w:val="24"/>
               </w:rPr>
             </w:pPr>
+            <w:r>
+              <w:rPr>
+                <w:rFonts w:ascii="Times New Roman" w:hAnsi="Times New Roman" w:cs="Times New Roman"/>
+                <w:sz w:val="24"/>
+                <w:szCs w:val="24"/>
+              </w:rPr>
+              <w:t>100%</w:t>
+            </w:r>
           </w:p>
         </w:tc>
       </w:tr>
@@ -1243,7 +1261,15 @@
                 <w:sz w:val="24"/>
                 <w:szCs w:val="24"/>
               </w:rPr>
-              <w:t>90%</w:t>
+              <w:t>10</w:t>
+            </w:r>
+            <w:r>
+              <w:rPr>
+                <w:rFonts w:ascii="Times New Roman" w:hAnsi="Times New Roman" w:cs="Times New Roman"/>
+                <w:sz w:val="24"/>
+                <w:szCs w:val="24"/>
+              </w:rPr>
+              <w:t>0%</w:t>
             </w:r>
           </w:p>
         </w:tc>
@@ -1316,8 +1342,6 @@
         </w:rPr>
         <w:t>Unified flow of the system with other members.</w:t>
       </w:r>
-      <w:bookmarkStart w:id="0" w:name="_GoBack"/>
-      <w:bookmarkEnd w:id="0"/>
     </w:p>
     <w:p>
       <w:pPr>
@@ -1494,6 +1518,14 @@
                 <w:szCs w:val="20"/>
               </w:rPr>
             </w:pPr>
+            <w:r>
+              <w:rPr>
+                <w:rFonts w:ascii="Verdana" w:hAnsi="Verdana"/>
+                <w:sz w:val="20"/>
+                <w:szCs w:val="20"/>
+              </w:rPr>
+              <w:t>Add more use-cases specification</w:t>
+            </w:r>
           </w:p>
         </w:tc>
         <w:tc>
@@ -1508,6 +1540,14 @@
                 <w:szCs w:val="20"/>
               </w:rPr>
             </w:pPr>
+            <w:r>
+              <w:rPr>
+                <w:rFonts w:ascii="Verdana" w:hAnsi="Verdana"/>
+                <w:sz w:val="20"/>
+                <w:szCs w:val="20"/>
+              </w:rPr>
+              <w:t>18/11/2019</w:t>
+            </w:r>
           </w:p>
         </w:tc>
         <w:tc>
@@ -1561,6 +1601,14 @@
                 <w:szCs w:val="20"/>
               </w:rPr>
             </w:pPr>
+            <w:r>
+              <w:rPr>
+                <w:rFonts w:ascii="Verdana" w:hAnsi="Verdana"/>
+                <w:sz w:val="20"/>
+                <w:szCs w:val="20"/>
+              </w:rPr>
+              <w:t>Define software architecture</w:t>
+            </w:r>
           </w:p>
         </w:tc>
         <w:tc>
@@ -1575,6 +1623,14 @@
                 <w:szCs w:val="20"/>
               </w:rPr>
             </w:pPr>
+            <w:r>
+              <w:rPr>
+                <w:rFonts w:ascii="Verdana" w:hAnsi="Verdana"/>
+                <w:sz w:val="20"/>
+                <w:szCs w:val="20"/>
+              </w:rPr>
+              <w:t>18/11/2019</w:t>
+            </w:r>
           </w:p>
         </w:tc>
         <w:tc>
@@ -1628,6 +1684,14 @@
                 <w:szCs w:val="20"/>
               </w:rPr>
             </w:pPr>
+            <w:r>
+              <w:rPr>
+                <w:rFonts w:ascii="Verdana" w:hAnsi="Verdana"/>
+                <w:sz w:val="20"/>
+                <w:szCs w:val="20"/>
+              </w:rPr>
+              <w:t>Class diagram(Software architecture doc)</w:t>
+            </w:r>
           </w:p>
         </w:tc>
         <w:tc>
@@ -1642,6 +1706,14 @@
                 <w:szCs w:val="20"/>
               </w:rPr>
             </w:pPr>
+            <w:r>
+              <w:rPr>
+                <w:rFonts w:ascii="Verdana" w:hAnsi="Verdana"/>
+                <w:sz w:val="20"/>
+                <w:szCs w:val="20"/>
+              </w:rPr>
+              <w:t>18/11/2019</w:t>
+            </w:r>
           </w:p>
         </w:tc>
         <w:tc>
@@ -2113,7 +2185,7 @@
     <w:lsdException w:name="Table Web 2" w:semiHidden="1" w:unhideWhenUsed="1"/>
     <w:lsdException w:name="Table Web 3" w:semiHidden="1" w:unhideWhenUsed="1"/>
     <w:lsdException w:name="Balloon Text" w:semiHidden="1" w:unhideWhenUsed="1"/>
-    <w:lsdException w:name="Table Grid" w:semiHidden="1" w:uiPriority="59" w:unhideWhenUsed="1"/>
+    <w:lsdException w:name="Table Grid" w:uiPriority="59"/>
     <w:lsdException w:name="Table Theme" w:semiHidden="1" w:unhideWhenUsed="1"/>
     <w:lsdException w:name="Placeholder Text" w:semiHidden="1"/>
     <w:lsdException w:name="No Spacing" w:uiPriority="1" w:qFormat="1"/>
@@ -2744,7 +2816,7 @@
 </file>
 
 <file path=customXml/itemProps1.xml><?xml version="1.0" encoding="utf-8"?>
-<ds:datastoreItem xmlns:ds="http://schemas.openxmlformats.org/officeDocument/2006/customXml" ds:itemID="{1358DAA8-6DC1-4BCB-85D9-3DFB54225D04}">
+<ds:datastoreItem xmlns:ds="http://schemas.openxmlformats.org/officeDocument/2006/customXml" ds:itemID="{E3E1DFC9-3E34-4E2B-AC34-354FF11D82B8}">
   <ds:schemaRefs>
     <ds:schemaRef ds:uri="http://schemas.openxmlformats.org/officeDocument/2006/bibliography"/>
   </ds:schemaRefs>

</xml_diff>